<commit_message>
final final commit :D
</commit_message>
<xml_diff>
--- a/docs/PF4_Portada.docx
+++ b/docs/PF4_Portada.docx
@@ -155,19 +155,17 @@
           <w:szCs w:val="24"/>
           <w:lang w:val="en-US"/>
         </w:rPr>
-        <w:t>RISC Pipeline Processing Unit</w:t>
+        <w:t>32-bit ARM Pipeline Processing U</w:t>
       </w:r>
-    </w:p>
-    <w:p>
-      <w:pPr>
-        <w:jc w:val="center"/>
+      <w:r>
         <w:rPr>
           <w:rFonts w:ascii="Times New Roman" w:hAnsi="Times New Roman" w:cs="Times New Roman"/>
           <w:sz w:val="24"/>
           <w:szCs w:val="24"/>
           <w:lang w:val="en-US"/>
         </w:rPr>
-      </w:pPr>
+        <w:t>nit</w:t>
+      </w:r>
     </w:p>
     <w:p>
       <w:pPr>
@@ -259,7 +257,6 @@
     </w:p>
     <w:p>
       <w:pPr>
-        <w:jc w:val="center"/>
         <w:rPr>
           <w:rFonts w:ascii="Times New Roman" w:hAnsi="Times New Roman" w:cs="Times New Roman"/>
           <w:sz w:val="24"/>
@@ -275,7 +272,6 @@
           <w:rFonts w:ascii="Times New Roman" w:hAnsi="Times New Roman" w:cs="Times New Roman"/>
           <w:sz w:val="24"/>
           <w:szCs w:val="24"/>
-          <w:lang w:val="en-US"/>
         </w:rPr>
       </w:pPr>
       <w:r>
@@ -283,7 +279,6 @@
           <w:rFonts w:ascii="Times New Roman" w:hAnsi="Times New Roman" w:cs="Times New Roman"/>
           <w:sz w:val="24"/>
           <w:szCs w:val="24"/>
-          <w:lang w:val="en-US"/>
         </w:rPr>
         <w:t>ICOM4215</w:t>
       </w:r>
@@ -295,7 +290,6 @@
           <w:rFonts w:ascii="Times New Roman" w:hAnsi="Times New Roman" w:cs="Times New Roman"/>
           <w:sz w:val="24"/>
           <w:szCs w:val="24"/>
-          <w:lang w:val="en-US"/>
         </w:rPr>
       </w:pPr>
       <w:r>
@@ -303,7 +297,24 @@
           <w:rFonts w:ascii="Times New Roman" w:hAnsi="Times New Roman" w:cs="Times New Roman"/>
           <w:sz w:val="24"/>
           <w:szCs w:val="24"/>
-          <w:lang w:val="en-US"/>
+        </w:rPr>
+        <w:t>Dic. 16, 2022</w:t>
+      </w:r>
+    </w:p>
+    <w:p>
+      <w:pPr>
+        <w:jc w:val="center"/>
+        <w:rPr>
+          <w:rFonts w:ascii="Times New Roman" w:hAnsi="Times New Roman" w:cs="Times New Roman"/>
+          <w:sz w:val="24"/>
+          <w:szCs w:val="24"/>
+        </w:rPr>
+      </w:pPr>
+      <w:r>
+        <w:rPr>
+          <w:rFonts w:ascii="Times New Roman" w:hAnsi="Times New Roman" w:cs="Times New Roman"/>
+          <w:sz w:val="24"/>
+          <w:szCs w:val="24"/>
         </w:rPr>
         <w:t>Grupo T5</w:t>
       </w:r>
@@ -315,7 +326,6 @@
           <w:rFonts w:ascii="Times New Roman" w:hAnsi="Times New Roman" w:cs="Times New Roman"/>
           <w:sz w:val="24"/>
           <w:szCs w:val="24"/>
-          <w:lang w:val="en-US"/>
         </w:rPr>
       </w:pPr>
       <w:r>
@@ -323,7 +333,6 @@
           <w:rFonts w:ascii="Times New Roman" w:hAnsi="Times New Roman" w:cs="Times New Roman"/>
           <w:sz w:val="24"/>
           <w:szCs w:val="24"/>
-          <w:lang w:val="en-US"/>
         </w:rPr>
         <w:t>Daniel Mestres</w:t>
       </w:r>
@@ -335,35 +344,41 @@
           <w:rFonts w:ascii="Times New Roman" w:hAnsi="Times New Roman" w:cs="Times New Roman"/>
           <w:sz w:val="24"/>
           <w:szCs w:val="24"/>
-          <w:lang w:val="en-US"/>
-        </w:rPr>
-      </w:pPr>
+        </w:rPr>
+      </w:pPr>
+      <w:proofErr w:type="spellStart"/>
       <w:r>
         <w:rPr>
           <w:rFonts w:ascii="Times New Roman" w:hAnsi="Times New Roman" w:cs="Times New Roman"/>
           <w:sz w:val="24"/>
           <w:szCs w:val="24"/>
-          <w:lang w:val="en-US"/>
-        </w:rPr>
-        <w:t>Natanael Santiago</w:t>
+        </w:rPr>
+        <w:t>Natanael</w:t>
       </w:r>
-    </w:p>
-    <w:p>
-      <w:pPr>
-        <w:jc w:val="center"/>
-        <w:rPr>
-          <w:rFonts w:ascii="Times New Roman" w:hAnsi="Times New Roman" w:cs="Times New Roman"/>
-          <w:sz w:val="24"/>
-          <w:szCs w:val="24"/>
-          <w:lang w:val="en-US"/>
-        </w:rPr>
-      </w:pPr>
+      <w:proofErr w:type="spellEnd"/>
       <w:r>
         <w:rPr>
           <w:rFonts w:ascii="Times New Roman" w:hAnsi="Times New Roman" w:cs="Times New Roman"/>
           <w:sz w:val="24"/>
           <w:szCs w:val="24"/>
-          <w:lang w:val="en-US"/>
+        </w:rPr>
+        <w:t xml:space="preserve"> Santiago</w:t>
+      </w:r>
+    </w:p>
+    <w:p>
+      <w:pPr>
+        <w:jc w:val="center"/>
+        <w:rPr>
+          <w:rFonts w:ascii="Times New Roman" w:hAnsi="Times New Roman" w:cs="Times New Roman"/>
+          <w:sz w:val="24"/>
+          <w:szCs w:val="24"/>
+        </w:rPr>
+      </w:pPr>
+      <w:r>
+        <w:rPr>
+          <w:rFonts w:ascii="Times New Roman" w:hAnsi="Times New Roman" w:cs="Times New Roman"/>
+          <w:sz w:val="24"/>
+          <w:szCs w:val="24"/>
         </w:rPr>
         <w:t>Francisco Rosario</w:t>
       </w:r>

</xml_diff>